<commit_message>
Update Creative Commons License.docx
</commit_message>
<xml_diff>
--- a/Creative Commons License.docx
+++ b/Creative Commons License.docx
@@ -13,10 +13,10 @@
           <w:shd w:val="clear" w:color="auto" w:fill="FFFFFF"/>
         </w:rPr>
         <w:drawing>
-          <wp:inline distT="0" distB="0" distL="0" distR="0" wp14:anchorId="2CC8293F" wp14:editId="201070E1">
+          <wp:inline distT="0" distB="0" distL="0" distR="0" wp14:anchorId="65868014" wp14:editId="213A2177">
             <wp:extent cx="838200" cy="295275"/>
             <wp:effectExtent l="0" t="0" r="0" b="9525"/>
-            <wp:docPr id="1" name="Picture 1" descr="Creative Commons License">
+            <wp:docPr id="2" name="Picture 2" descr="Creative Commons License">
               <a:hlinkClick xmlns:a="http://schemas.openxmlformats.org/drawingml/2006/main" r:id="rId4"/>
             </wp:docPr>
             <wp:cNvGraphicFramePr>
@@ -94,7 +94,7 @@
             <w:szCs w:val="29"/>
             <w:shd w:val="clear" w:color="auto" w:fill="FFFFFF"/>
           </w:rPr>
-          <w:t>Creative Commons Attribution 4.0 International License</w:t>
+          <w:t>Creative Commons Attribution-NonCommercial-ShareAlike 4.0 International License</w:t>
         </w:r>
       </w:hyperlink>
       <w:r>

</xml_diff>